<commit_message>
added novos documentos e alteração de antigos
</commit_message>
<xml_diff>
--- a/app-uteis/paginas/static/paginas/documentos/Timbre.docx
+++ b/app-uteis/paginas/static/paginas/documentos/Timbre.docx
@@ -5,7 +5,6 @@
     <w:p>
       <w:pPr>
         <w:spacing w:before="100" w:beforeAutospacing="1" w:after="100" w:afterAutospacing="1" w:line="240" w:lineRule="auto"/>
-        <w:jc w:val="both"/>
         <w:rPr>
           <w:rFonts w:eastAsia="Times New Roman" w:cs="Arial"/>
           <w:szCs w:val="24"/>
@@ -154,7 +153,6 @@
           <w:p>
             <w:pPr>
               <w:spacing w:line="240" w:lineRule="auto"/>
-              <w:jc w:val="both"/>
               <w:rPr>
                 <w:rFonts w:cs="Arial"/>
                 <w:sz w:val="14"/>
@@ -387,7 +385,7 @@
           <v:path o:extrusionok="f" gradientshapeok="t" o:connecttype="rect"/>
           <o:lock v:ext="edit" aspectratio="t"/>
         </v:shapetype>
-        <v:shape id="WordPictureWatermark27247766" o:spid="_x0000_s1048" type="#_x0000_t75" style="position:absolute;margin-left:0;margin-top:0;width:425.1pt;height:324.6pt;z-index:-251653120;mso-position-horizontal:center;mso-position-horizontal-relative:margin;mso-position-vertical:center;mso-position-vertical-relative:margin" o:allowincell="f">
+        <v:shape id="WordPictureWatermark27247766" o:spid="_x0000_s1048" type="#_x0000_t75" style="position:absolute;left:0;text-align:left;margin-left:0;margin-top:0;width:425.1pt;height:324.6pt;z-index:-251653120;mso-position-horizontal:center;mso-position-horizontal-relative:margin;mso-position-vertical:center;mso-position-vertical-relative:margin" o:allowincell="f">
           <v:imagedata r:id="rId1" o:title="logo-bw" gain="19661f" blacklevel="22938f"/>
           <w10:wrap anchorx="margin" anchory="margin"/>
         </v:shape>
@@ -807,7 +805,7 @@
               <v:stroke joinstyle="miter"/>
               <v:path gradientshapeok="t" o:connecttype="rect"/>
             </v:shapetype>
-            <v:shape id="Caixa de Texto 2" o:spid="_x0000_s1026" type="#_x0000_t202" style="position:absolute;margin-left:37.2pt;margin-top:-.3pt;width:433.5pt;height:80.15pt;z-index:251659264;visibility:visible;mso-wrap-style:square;mso-width-percent:0;mso-height-percent:0;mso-wrap-distance-left:9pt;mso-wrap-distance-top:3.6pt;mso-wrap-distance-right:9pt;mso-wrap-distance-bottom:3.6pt;mso-position-horizontal:absolute;mso-position-horizontal-relative:text;mso-position-vertical:absolute;mso-position-vertical-relative:text;mso-width-percent:0;mso-height-percent:0;mso-width-relative:margin;mso-height-relative:margin;v-text-anchor:top" o:gfxdata="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" stroked="f">
+            <v:shape id="Caixa de Texto 2" o:spid="_x0000_s1026" type="#_x0000_t202" style="position:absolute;left:0;text-align:left;margin-left:37.2pt;margin-top:-.3pt;width:433.5pt;height:80.15pt;z-index:251659264;visibility:visible;mso-wrap-style:square;mso-width-percent:0;mso-height-percent:0;mso-wrap-distance-left:9pt;mso-wrap-distance-top:3.6pt;mso-wrap-distance-right:9pt;mso-wrap-distance-bottom:3.6pt;mso-position-horizontal:absolute;mso-position-horizontal-relative:text;mso-position-vertical:absolute;mso-position-vertical-relative:text;mso-width-percent:0;mso-height-percent:0;mso-width-relative:margin;mso-height-relative:margin;v-text-anchor:top" o:gfxdata="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" stroked="f">
               <v:textbox>
                 <w:txbxContent>
                   <w:p>
@@ -1086,7 +1084,7 @@
           <v:path o:extrusionok="f" gradientshapeok="t" o:connecttype="rect"/>
           <o:lock v:ext="edit" aspectratio="t"/>
         </v:shapetype>
-        <v:shape id="WordPictureWatermark27247767" o:spid="_x0000_s1049" type="#_x0000_t75" style="position:absolute;margin-left:0;margin-top:0;width:425.1pt;height:324.6pt;z-index:-251652096;mso-position-horizontal:center;mso-position-horizontal-relative:margin;mso-position-vertical:center;mso-position-vertical-relative:margin" o:allowincell="f">
+        <v:shape id="WordPictureWatermark27247767" o:spid="_x0000_s1049" type="#_x0000_t75" style="position:absolute;left:0;text-align:left;margin-left:0;margin-top:0;width:425.1pt;height:324.6pt;z-index:-251652096;mso-position-horizontal:center;mso-position-horizontal-relative:margin;mso-position-vertical:center;mso-position-vertical-relative:margin" o:allowincell="f">
           <v:imagedata r:id="rId3" o:title="logo-bw" gain="19661f" blacklevel="22938f"/>
           <w10:wrap anchorx="margin" anchory="margin"/>
         </v:shape>
@@ -1181,7 +1179,7 @@
           <v:path o:extrusionok="f" gradientshapeok="t" o:connecttype="rect"/>
           <o:lock v:ext="edit" aspectratio="t"/>
         </v:shapetype>
-        <v:shape id="WordPictureWatermark27247765" o:spid="_x0000_s1047" type="#_x0000_t75" style="position:absolute;margin-left:0;margin-top:0;width:425.1pt;height:324.6pt;z-index:-251654144;mso-position-horizontal:center;mso-position-horizontal-relative:margin;mso-position-vertical:center;mso-position-vertical-relative:margin" o:allowincell="f">
+        <v:shape id="WordPictureWatermark27247765" o:spid="_x0000_s1047" type="#_x0000_t75" style="position:absolute;left:0;text-align:left;margin-left:0;margin-top:0;width:425.1pt;height:324.6pt;z-index:-251654144;mso-position-horizontal:center;mso-position-horizontal-relative:margin;mso-position-vertical:center;mso-position-vertical-relative:margin" o:allowincell="f">
           <v:imagedata r:id="rId1" o:title="logo-bw" gain="19661f" blacklevel="22938f"/>
           <w10:wrap anchorx="margin" anchory="margin"/>
         </v:shape>
@@ -1959,9 +1957,10 @@
   <w:style w:type="paragraph" w:default="1" w:styleId="Normal">
     <w:name w:val="Normal"/>
     <w:qFormat/>
-    <w:rsid w:val="00985848"/>
+    <w:rsid w:val="00582649"/>
     <w:pPr>
       <w:spacing w:after="200" w:line="276" w:lineRule="auto"/>
+      <w:jc w:val="both"/>
     </w:pPr>
     <w:rPr>
       <w:rFonts w:ascii="Arial" w:eastAsia="Calibri" w:hAnsi="Arial" w:cs="Calibri"/>

</xml_diff>